<commit_message>
some modification before new branching
</commit_message>
<xml_diff>
--- a/AnomalyLOG.docx
+++ b/AnomalyLOG.docx
@@ -91,13 +91,7 @@
         <w:t>paintings</w:t>
       </w:r>
     </w:p>
-    <w:p>
-      <w:pPr>
-        <w:rPr>
-          <w:rFonts w:hint="eastAsia"/>
-        </w:rPr>
-      </w:pPr>
-    </w:p>
+    <w:p/>
     <w:p>
       <w:r>
         <w:rPr>
@@ -688,6 +682,59 @@
         <w:t>Anomaly#15</w:t>
       </w:r>
     </w:p>
+    <w:p/>
+    <w:p>
+      <w:pPr>
+        <w:rPr>
+          <w:b/>
+          <w:bCs/>
+        </w:rPr>
+      </w:pPr>
+      <w:r>
+        <w:rPr>
+          <w:rFonts w:hint="eastAsia"/>
+          <w:b/>
+          <w:bCs/>
+        </w:rPr>
+        <w:lastRenderedPageBreak/>
+        <w:t>Anomaly ideas:</w:t>
+      </w:r>
+    </w:p>
+    <w:p>
+      <w:r>
+        <w:rPr>
+          <w:rFonts w:hint="eastAsia"/>
+        </w:rPr>
+        <w:t>##The little girl (Jump scare)</w:t>
+      </w:r>
+    </w:p>
+    <w:p>
+      <w:r>
+        <w:rPr>
+          <w:rFonts w:hint="eastAsia"/>
+        </w:rPr>
+        <w:t>The anomaly would be a girl standing in the end of the corridor face to the wall. The player will only see her back. And once approached to a certain distance. The flashlight will be turn off for a short period of time and the girl will be stand in front of player and facing player. This will send the player back to the start.</w:t>
+      </w:r>
+    </w:p>
+    <w:p/>
+    <w:p>
+      <w:r>
+        <w:rPr>
+          <w:rFonts w:hint="eastAsia"/>
+        </w:rPr>
+        <w:t>##Do not look away??</w:t>
+      </w:r>
+    </w:p>
+    <w:p/>
+    <w:p>
+      <w:r>
+        <w:rPr>
+          <w:rFonts w:hint="eastAsia"/>
+        </w:rPr>
+        <w:t>##Headless man</w:t>
+      </w:r>
+    </w:p>
+    <w:p/>
     <w:sectPr>
       <w:pgSz w:w="12240" w:h="15840"/>
       <w:pgMar w:top="1440" w:right="1440" w:bottom="1440" w:left="1440" w:header="708" w:footer="708" w:gutter="0"/>

</xml_diff>